<commit_message>
info about circiut breaker
</commit_message>
<xml_diff>
--- a/PBARC Rotating Olfactometers- SOP 2018.docx
+++ b/PBARC Rotating Olfactometers- SOP 2018.docx
@@ -1,6 +1,6 @@
 
 <file path=word/document.xml><?xml version="1.0" encoding="utf-8"?>
-<w:document xmlns:wpc="http://schemas.microsoft.com/office/word/2010/wordprocessingCanvas" xmlns:mc="http://schemas.openxmlformats.org/markup-compatibility/2006" xmlns:o="urn:schemas-microsoft-com:office:office" xmlns:r="http://schemas.openxmlformats.org/officeDocument/2006/relationships" xmlns:m="http://schemas.openxmlformats.org/officeDocument/2006/math" xmlns:v="urn:schemas-microsoft-com:vml" xmlns:wp14="http://schemas.microsoft.com/office/word/2010/wordprocessingDrawing" xmlns:wp="http://schemas.openxmlformats.org/drawingml/2006/wordprocessingDrawing" xmlns:w10="urn:schemas-microsoft-com:office:word" xmlns:w="http://schemas.openxmlformats.org/wordprocessingml/2006/main" xmlns:w14="http://schemas.microsoft.com/office/word/2010/wordml" xmlns:w15="http://schemas.microsoft.com/office/word/2012/wordml" xmlns:wpg="http://schemas.microsoft.com/office/word/2010/wordprocessingGroup" xmlns:wpi="http://schemas.microsoft.com/office/word/2010/wordprocessingInk" xmlns:wne="http://schemas.microsoft.com/office/word/2006/wordml" xmlns:wps="http://schemas.microsoft.com/office/word/2010/wordprocessingShape" mc:Ignorable="w14 w15 wp14">
+<w:document xmlns:wpc="http://schemas.microsoft.com/office/word/2010/wordprocessingCanvas" xmlns:cx="http://schemas.microsoft.com/office/drawing/2014/chartex" xmlns:mc="http://schemas.openxmlformats.org/markup-compatibility/2006" xmlns:o="urn:schemas-microsoft-com:office:office" xmlns:r="http://schemas.openxmlformats.org/officeDocument/2006/relationships" xmlns:m="http://schemas.openxmlformats.org/officeDocument/2006/math" xmlns:v="urn:schemas-microsoft-com:vml" xmlns:wp14="http://schemas.microsoft.com/office/word/2010/wordprocessingDrawing" xmlns:wp="http://schemas.openxmlformats.org/drawingml/2006/wordprocessingDrawing" xmlns:w10="urn:schemas-microsoft-com:office:word" xmlns:w="http://schemas.openxmlformats.org/wordprocessingml/2006/main" xmlns:w14="http://schemas.microsoft.com/office/word/2010/wordml" xmlns:w15="http://schemas.microsoft.com/office/word/2012/wordml" xmlns:w16se="http://schemas.microsoft.com/office/word/2015/wordml/symex" xmlns:wpg="http://schemas.microsoft.com/office/word/2010/wordprocessingGroup" xmlns:wpi="http://schemas.microsoft.com/office/word/2010/wordprocessingInk" xmlns:wne="http://schemas.microsoft.com/office/word/2006/wordml" xmlns:wps="http://schemas.microsoft.com/office/word/2010/wordprocessingShape" mc:Ignorable="w14 w15 w16se wp14">
   <w:body>
     <w:p>
       <w:pPr>
@@ -44,7 +44,7 @@
             <v:path o:extrusionok="f" gradientshapeok="t" o:connecttype="rect"/>
             <o:lock v:ext="edit" aspectratio="t"/>
           </v:shapetype>
-          <v:shape id="_x0000_i1025" type="#_x0000_t75" style="width:468pt;height:262.5pt">
+          <v:shape id="_x0000_i1025" type="#_x0000_t75" style="width:468.3pt;height:262.35pt">
             <v:imagedata r:id="rId5" o:title="buildings_s"/>
           </v:shape>
         </w:pict>
@@ -166,8 +166,6 @@
         </w:rPr>
         <w:t xml:space="preserve"> below.</w:t>
       </w:r>
-      <w:bookmarkStart w:id="0" w:name="_GoBack"/>
-      <w:bookmarkEnd w:id="0"/>
     </w:p>
     <w:p>
       <w:pPr>
@@ -371,7 +369,7 @@
         </w:rPr>
         <w:lastRenderedPageBreak/>
         <w:pict>
-          <v:shape id="_x0000_i1026" type="#_x0000_t75" style="width:468pt;height:322.5pt">
+          <v:shape id="_x0000_i1026" type="#_x0000_t75" style="width:468.3pt;height:322.45pt">
             <v:imagedata r:id="rId6" o:title="rotor_s"/>
           </v:shape>
         </w:pict>
@@ -447,7 +445,11 @@
         <w:t>ered box is the power unit (see</w:t>
       </w:r>
       <w:r>
-        <w:t xml:space="preserve"> photo below), and should be switched on by flipping the on/off switch on the right up.  This switch connects the batteries to both the rotors and the solar charger, so it should just be left on unless the </w:t>
+        <w:t xml:space="preserve"> photo below), and should be switched on by flipping the on/off switch on the right up.  This switch connects the batteries to both the rotors and the solar charger, so it should just be left </w:t>
+      </w:r>
+      <w:r>
+        <w:lastRenderedPageBreak/>
+        <w:t xml:space="preserve">on unless the </w:t>
       </w:r>
       <w:proofErr w:type="spellStart"/>
       <w:r>
@@ -457,10 +459,12 @@
       <w:r>
         <w:t xml:space="preserve"> is going to be unused for a while.</w:t>
       </w:r>
-    </w:p>
-    <w:p>
-      <w:r>
-        <w:lastRenderedPageBreak/>
+      <w:r>
+        <w:t xml:space="preserve">  Directly above the on/off switch is a push-to-reset circuit breaker.</w:t>
+      </w:r>
+    </w:p>
+    <w:p>
+      <w:r>
         <w:t>Each rotor is connected to its own switch located in the grey box (see photo below).  The top switch controls the leftmost rotor, the bottom the rightmost.  The switches have 3 positions, forward-off-reverse, so be careful to flip them the way you intend and to properly turn them off (center position) when done.</w:t>
       </w:r>
     </w:p>
@@ -523,7 +527,7 @@
       </w:r>
       <w:r>
         <w:pict>
-          <v:shape id="_x0000_i1027" type="#_x0000_t75" style="width:115.5pt;height:221.25pt">
+          <v:shape id="_x0000_i1027" type="#_x0000_t75" style="width:115.2pt;height:221pt">
             <v:imagedata r:id="rId8" o:title="switchs_s"/>
           </v:shape>
         </w:pict>
@@ -603,16 +607,13 @@
         <w:pStyle w:val="Heading2"/>
       </w:pPr>
       <w:r>
+        <w:lastRenderedPageBreak/>
         <w:t>Electrical</w:t>
       </w:r>
     </w:p>
     <w:p>
       <w:r>
-        <w:t xml:space="preserve">If a rotor isn’t turning but others are, the first check is to grab a voltmeter and a stepladder and check that there is 12V going into the top of the motor when it is supposed to be switched on.  If that is the </w:t>
-      </w:r>
-      <w:r>
-        <w:lastRenderedPageBreak/>
-        <w:t>case, then the motor has failed or something is keeping the shaft from turning (which very likely killed the motor too).  Time to disassemble it and check.</w:t>
+        <w:t>If a rotor isn’t turning but others are, the first check is to grab a voltmeter and a stepladder and check that there is 12V going into the top of the motor when it is supposed to be switched on.  If that is the case, then the motor has failed or something is keeping the shaft from turning (which very likely killed the motor too).  Time to disassemble it and check.</w:t>
       </w:r>
     </w:p>
     <w:p>
@@ -650,6 +651,10 @@
     <w:p>
       <w:r>
         <w:t>Is the power unit switched on?</w:t>
+      </w:r>
+      <w:r>
+        <w:br/>
+        <w:t>Has the circuit breaker tripped?  Push the button above the on/off switch.</w:t>
       </w:r>
       <w:r>
         <w:br/>
@@ -661,7 +666,24 @@
       </w:r>
       <w:r>
         <w:br/>
-        <w:t>The switch on the power unit isn’t very good and might have failed.</w:t>
+        <w:t>The</w:t>
+      </w:r>
+      <w:r>
+        <w:t xml:space="preserve"> actual on/off</w:t>
+      </w:r>
+      <w:r>
+        <w:t xml:space="preserve"> switch on the power unit is</w:t>
+      </w:r>
+      <w:r>
+        <w:t>n’t very robust and</w:t>
+      </w:r>
+      <w:r>
+        <w:t xml:space="preserve"> m</w:t>
+      </w:r>
+      <w:bookmarkStart w:id="0" w:name="_GoBack"/>
+      <w:bookmarkEnd w:id="0"/>
+      <w:r>
+        <w:t>ight have failed.</w:t>
       </w:r>
     </w:p>
     <w:p>
@@ -706,7 +728,7 @@
 </file>
 
 <file path=word/numbering.xml><?xml version="1.0" encoding="utf-8"?>
-<w:numbering xmlns:wpc="http://schemas.microsoft.com/office/word/2010/wordprocessingCanvas" xmlns:mc="http://schemas.openxmlformats.org/markup-compatibility/2006" xmlns:o="urn:schemas-microsoft-com:office:office" xmlns:r="http://schemas.openxmlformats.org/officeDocument/2006/relationships" xmlns:m="http://schemas.openxmlformats.org/officeDocument/2006/math" xmlns:v="urn:schemas-microsoft-com:vml" xmlns:wp14="http://schemas.microsoft.com/office/word/2010/wordprocessingDrawing" xmlns:wp="http://schemas.openxmlformats.org/drawingml/2006/wordprocessingDrawing" xmlns:w10="urn:schemas-microsoft-com:office:word" xmlns:w="http://schemas.openxmlformats.org/wordprocessingml/2006/main" xmlns:w14="http://schemas.microsoft.com/office/word/2010/wordml" xmlns:w15="http://schemas.microsoft.com/office/word/2012/wordml" xmlns:wpg="http://schemas.microsoft.com/office/word/2010/wordprocessingGroup" xmlns:wpi="http://schemas.microsoft.com/office/word/2010/wordprocessingInk" xmlns:wne="http://schemas.microsoft.com/office/word/2006/wordml" xmlns:wps="http://schemas.microsoft.com/office/word/2010/wordprocessingShape" mc:Ignorable="w14 w15 wp14">
+<w:numbering xmlns:wpc="http://schemas.microsoft.com/office/word/2010/wordprocessingCanvas" xmlns:cx="http://schemas.microsoft.com/office/drawing/2014/chartex" xmlns:mc="http://schemas.openxmlformats.org/markup-compatibility/2006" xmlns:o="urn:schemas-microsoft-com:office:office" xmlns:r="http://schemas.openxmlformats.org/officeDocument/2006/relationships" xmlns:m="http://schemas.openxmlformats.org/officeDocument/2006/math" xmlns:v="urn:schemas-microsoft-com:vml" xmlns:wp14="http://schemas.microsoft.com/office/word/2010/wordprocessingDrawing" xmlns:wp="http://schemas.openxmlformats.org/drawingml/2006/wordprocessingDrawing" xmlns:w10="urn:schemas-microsoft-com:office:word" xmlns:w="http://schemas.openxmlformats.org/wordprocessingml/2006/main" xmlns:w14="http://schemas.microsoft.com/office/word/2010/wordml" xmlns:w15="http://schemas.microsoft.com/office/word/2012/wordml" xmlns:w16se="http://schemas.microsoft.com/office/word/2015/wordml/symex" xmlns:wpg="http://schemas.microsoft.com/office/word/2010/wordprocessingGroup" xmlns:wpi="http://schemas.microsoft.com/office/word/2010/wordprocessingInk" xmlns:wne="http://schemas.microsoft.com/office/word/2006/wordml" xmlns:wps="http://schemas.microsoft.com/office/word/2010/wordprocessingShape" mc:Ignorable="w14 w15 w16se wp14">
   <w:abstractNum w:abstractNumId="0" w15:restartNumberingAfterBreak="0">
     <w:nsid w:val="478164E9"/>
     <w:multiLevelType w:val="hybridMultilevel"/>
@@ -895,7 +917,7 @@
 </file>
 
 <file path=word/styles.xml><?xml version="1.0" encoding="utf-8"?>
-<w:styles xmlns:mc="http://schemas.openxmlformats.org/markup-compatibility/2006" xmlns:r="http://schemas.openxmlformats.org/officeDocument/2006/relationships" xmlns:w="http://schemas.openxmlformats.org/wordprocessingml/2006/main" xmlns:w14="http://schemas.microsoft.com/office/word/2010/wordml" xmlns:w15="http://schemas.microsoft.com/office/word/2012/wordml" mc:Ignorable="w14 w15">
+<w:styles xmlns:mc="http://schemas.openxmlformats.org/markup-compatibility/2006" xmlns:r="http://schemas.openxmlformats.org/officeDocument/2006/relationships" xmlns:w="http://schemas.openxmlformats.org/wordprocessingml/2006/main" xmlns:w14="http://schemas.microsoft.com/office/word/2010/wordml" xmlns:w15="http://schemas.microsoft.com/office/word/2012/wordml" xmlns:w16se="http://schemas.microsoft.com/office/word/2015/wordml/symex" mc:Ignorable="w14 w15 w16se">
   <w:docDefaults>
     <w:rPrDefault>
       <w:rPr>

</xml_diff>